<commit_message>
Lab 3.12 Step 4: Explained the blade structure and added a graphic
</commit_message>
<xml_diff>
--- a/Complimentary Course Content/Module3/Labs/Module 3 Lesson 12 Azure with Xamarin Lab.docx
+++ b/Complimentary Course Content/Module3/Labs/Module 3 Lesson 12 Azure with Xamarin Lab.docx
@@ -9,12 +9,14 @@
           <w:rFonts w:ascii="Segoe UI" w:hAnsi="Segoe UI" w:cs="Segoe UI"/>
         </w:rPr>
       </w:pPr>
+      <w:proofErr w:type="spellStart"/>
       <w:r>
         <w:rPr>
           <w:rFonts w:ascii="Segoe UI" w:hAnsi="Segoe UI" w:cs="Segoe UI"/>
         </w:rPr>
         <w:t>Xamarin</w:t>
       </w:r>
+      <w:proofErr w:type="spellEnd"/>
       <w:r>
         <w:rPr>
           <w:rFonts w:ascii="Segoe UI" w:hAnsi="Segoe UI" w:cs="Segoe UI"/>
@@ -29,8 +31,6 @@
           <w:rFonts w:ascii="Segoe UI" w:hAnsi="Segoe UI" w:cs="Segoe UI"/>
         </w:rPr>
       </w:pPr>
-      <w:bookmarkStart w:id="0" w:name="_GoBack"/>
-      <w:bookmarkEnd w:id="0"/>
       <w:r>
         <w:rPr>
           <w:rFonts w:ascii="Segoe UI" w:hAnsi="Segoe UI" w:cs="Segoe UI"/>
@@ -203,7 +203,21 @@
         <w:rPr>
           <w:rFonts w:cs="Segoe UI"/>
         </w:rPr>
-        <w:t>Download C# server-side and Xamarin.Forms solutions</w:t>
+        <w:t xml:space="preserve">Download C# server-side and </w:t>
+      </w:r>
+      <w:proofErr w:type="spellStart"/>
+      <w:r>
+        <w:rPr>
+          <w:rFonts w:cs="Segoe UI"/>
+        </w:rPr>
+        <w:t>Xamarin.Forms</w:t>
+      </w:r>
+      <w:proofErr w:type="spellEnd"/>
+      <w:r>
+        <w:rPr>
+          <w:rFonts w:cs="Segoe UI"/>
+        </w:rPr>
+        <w:t xml:space="preserve"> solutions</w:t>
       </w:r>
     </w:p>
     <w:p>
@@ -239,7 +253,21 @@
         <w:rPr>
           <w:rFonts w:cs="Segoe UI"/>
         </w:rPr>
-        <w:t xml:space="preserve">Compile and run the Xamarin.Forms app </w:t>
+        <w:t xml:space="preserve">Compile and run the </w:t>
+      </w:r>
+      <w:proofErr w:type="spellStart"/>
+      <w:r>
+        <w:rPr>
+          <w:rFonts w:cs="Segoe UI"/>
+        </w:rPr>
+        <w:t>Xamarin.Forms</w:t>
+      </w:r>
+      <w:proofErr w:type="spellEnd"/>
+      <w:r>
+        <w:rPr>
+          <w:rFonts w:cs="Segoe UI"/>
+        </w:rPr>
+        <w:t xml:space="preserve"> app </w:t>
       </w:r>
     </w:p>
     <w:p>
@@ -302,7 +330,21 @@
         <w:rPr>
           <w:rFonts w:cs="Segoe UI"/>
         </w:rPr>
-        <w:t>Azure account (or free trial account), Visual Studio with Xamarin installed</w:t>
+        <w:t xml:space="preserve">Azure account (or free trial account), Visual Studio with </w:t>
+      </w:r>
+      <w:proofErr w:type="spellStart"/>
+      <w:r>
+        <w:rPr>
+          <w:rFonts w:cs="Segoe UI"/>
+        </w:rPr>
+        <w:t>Xamarin</w:t>
+      </w:r>
+      <w:proofErr w:type="spellEnd"/>
+      <w:r>
+        <w:rPr>
+          <w:rFonts w:cs="Segoe UI"/>
+        </w:rPr>
+        <w:t xml:space="preserve"> installed</w:t>
       </w:r>
     </w:p>
     <w:p>
@@ -723,6 +765,12 @@
         </w:rPr>
         <w:t>.</w:t>
       </w:r>
+      <w:r>
+        <w:rPr>
+          <w:noProof/>
+        </w:rPr>
+        <w:t xml:space="preserve"> </w:t>
+      </w:r>
     </w:p>
     <w:p>
       <w:pPr>
@@ -733,6 +781,16 @@
           <w:rFonts w:ascii="Segoe UI" w:hAnsi="Segoe UI" w:cs="Segoe UI"/>
         </w:rPr>
       </w:pPr>
+    </w:p>
+    <w:p>
+      <w:pPr>
+        <w:pStyle w:val="NormalWeb"/>
+        <w:spacing w:before="240" w:beforeAutospacing="0" w:after="240" w:afterAutospacing="0"/>
+        <w:ind w:left="720"/>
+        <w:rPr>
+          <w:rFonts w:ascii="Segoe UI" w:hAnsi="Segoe UI" w:cs="Segoe UI"/>
+        </w:rPr>
+      </w:pPr>
       <w:r>
         <w:rPr>
           <w:rFonts w:ascii="Segoe UI" w:hAnsi="Segoe UI" w:cs="Segoe UI"/>
@@ -751,6 +809,83 @@
           <w:rFonts w:ascii="Segoe UI" w:hAnsi="Segoe UI" w:cs="Segoe UI"/>
         </w:rPr>
         <w:t xml:space="preserve"> blade for the Mobile App backend is displayed when complete. </w:t>
+      </w:r>
+    </w:p>
+    <w:p>
+      <w:pPr>
+        <w:pStyle w:val="NormalWeb"/>
+        <w:spacing w:before="240" w:beforeAutospacing="0" w:after="240" w:afterAutospacing="0"/>
+        <w:ind w:left="720"/>
+        <w:rPr>
+          <w:rFonts w:ascii="Segoe UI" w:hAnsi="Segoe UI" w:cs="Segoe UI"/>
+        </w:rPr>
+      </w:pPr>
+      <w:r>
+        <w:rPr>
+          <w:rFonts w:ascii="Segoe UI" w:hAnsi="Segoe UI" w:cs="Segoe UI"/>
+          <w:noProof/>
+        </w:rPr>
+        <w:lastRenderedPageBreak/>
+        <w:t>Its useful to use the bar at the top to understand which directory or blade</w:t>
+      </w:r>
+      <w:bookmarkStart w:id="0" w:name="_GoBack"/>
+      <w:bookmarkEnd w:id="0"/>
+      <w:r>
+        <w:rPr>
+          <w:rFonts w:ascii="Segoe UI" w:hAnsi="Segoe UI" w:cs="Segoe UI"/>
+          <w:noProof/>
+        </w:rPr>
+        <w:t xml:space="preserve"> you are on. This will give you a higher level understanding of your Azure Solution Structure. </w:t>
+      </w:r>
+    </w:p>
+    <w:p>
+      <w:pPr>
+        <w:pStyle w:val="NormalWeb"/>
+        <w:spacing w:before="240" w:beforeAutospacing="0" w:after="240" w:afterAutospacing="0"/>
+        <w:ind w:left="720"/>
+        <w:rPr>
+          <w:rFonts w:ascii="Segoe UI" w:hAnsi="Segoe UI" w:cs="Segoe UI"/>
+        </w:rPr>
+      </w:pPr>
+      <w:r>
+        <w:rPr>
+          <w:noProof/>
+        </w:rPr>
+        <w:drawing>
+          <wp:inline distT="0" distB="0" distL="0" distR="0" wp14:anchorId="76E61F9E" wp14:editId="59AAD351">
+            <wp:extent cx="5304617" cy="224155"/>
+            <wp:effectExtent l="0" t="0" r="4445" b="4445"/>
+            <wp:docPr id="1" name="Picture 1"/>
+            <wp:cNvGraphicFramePr>
+              <a:graphicFrameLocks xmlns:a="http://schemas.openxmlformats.org/drawingml/2006/main" noChangeAspect="1"/>
+            </wp:cNvGraphicFramePr>
+            <a:graphic xmlns:a="http://schemas.openxmlformats.org/drawingml/2006/main">
+              <a:graphicData uri="http://schemas.openxmlformats.org/drawingml/2006/picture">
+                <pic:pic xmlns:pic="http://schemas.openxmlformats.org/drawingml/2006/picture">
+                  <pic:nvPicPr>
+                    <pic:cNvPr id="1" name=""/>
+                    <pic:cNvPicPr/>
+                  </pic:nvPicPr>
+                  <pic:blipFill>
+                    <a:blip r:embed="rId7"/>
+                    <a:stretch>
+                      <a:fillRect/>
+                    </a:stretch>
+                  </pic:blipFill>
+                  <pic:spPr>
+                    <a:xfrm>
+                      <a:off x="0" y="0"/>
+                      <a:ext cx="5314182" cy="224559"/>
+                    </a:xfrm>
+                    <a:prstGeom prst="rect">
+                      <a:avLst/>
+                    </a:prstGeom>
+                  </pic:spPr>
+                </pic:pic>
+              </a:graphicData>
+            </a:graphic>
+          </wp:inline>
+        </w:drawing>
       </w:r>
     </w:p>
     <w:p>
@@ -779,7 +914,6 @@
           <w:rFonts w:ascii="Segoe UI" w:hAnsi="Segoe UI" w:cs="Segoe UI"/>
           <w:noProof/>
         </w:rPr>
-        <w:lastRenderedPageBreak/>
         <w:drawing>
           <wp:inline distT="0" distB="0" distL="0" distR="0" wp14:anchorId="28D4EC91" wp14:editId="1DEBC91F">
             <wp:extent cx="5219700" cy="3979706"/>
@@ -798,7 +932,7 @@
                     </pic:cNvPicPr>
                   </pic:nvPicPr>
                   <pic:blipFill>
-                    <a:blip r:embed="rId7">
+                    <a:blip r:embed="rId8">
                       <a:extLst>
                         <a:ext uri="{28A0092B-C50C-407E-A947-70E740481C1C}">
                           <a14:useLocalDpi xmlns:a14="http://schemas.microsoft.com/office/drawing/2010/main" val="0"/>
@@ -899,6 +1033,7 @@
         </w:rPr>
         <w:t xml:space="preserve"> </w:t>
       </w:r>
+      <w:proofErr w:type="spellStart"/>
       <w:r>
         <w:rPr>
           <w:rFonts w:ascii="Segoe UI" w:hAnsi="Segoe UI" w:cs="Segoe UI"/>
@@ -907,6 +1042,7 @@
         </w:rPr>
         <w:t>Xamarin.Forms</w:t>
       </w:r>
+      <w:proofErr w:type="spellEnd"/>
       <w:r>
         <w:rPr>
           <w:rFonts w:ascii="Segoe UI" w:hAnsi="Segoe UI" w:cs="Segoe UI"/>
@@ -935,6 +1071,7 @@
           <w:rFonts w:ascii="Segoe UI" w:eastAsiaTheme="majorEastAsia" w:hAnsi="Segoe UI" w:cs="Segoe UI"/>
           <w:color w:val="333333"/>
         </w:rPr>
+        <w:lastRenderedPageBreak/>
         <w:t>Connect a database</w:t>
       </w:r>
       <w:r>
@@ -967,7 +1104,7 @@
                     </pic:cNvPicPr>
                   </pic:nvPicPr>
                   <pic:blipFill>
-                    <a:blip r:embed="rId8" cstate="print">
+                    <a:blip r:embed="rId9" cstate="print">
                       <a:extLst>
                         <a:ext uri="{28A0092B-C50C-407E-A947-70E740481C1C}">
                           <a14:useLocalDpi xmlns:a14="http://schemas.microsoft.com/office/drawing/2010/main" val="0"/>
@@ -1473,7 +1610,24 @@
           <w:rFonts w:ascii="Segoe UI" w:hAnsi="Segoe UI" w:cs="Segoe UI"/>
           <w:color w:val="333333"/>
         </w:rPr>
-        <w:t xml:space="preserve"> Finally, add the ToDoList table to your SQL Database. Back in the Azure portal, in the </w:t>
+        <w:lastRenderedPageBreak/>
+        <w:t xml:space="preserve"> Finally, add the </w:t>
+      </w:r>
+      <w:proofErr w:type="spellStart"/>
+      <w:r>
+        <w:rPr>
+          <w:rFonts w:ascii="Segoe UI" w:hAnsi="Segoe UI" w:cs="Segoe UI"/>
+          <w:color w:val="333333"/>
+        </w:rPr>
+        <w:t>ToDoList</w:t>
+      </w:r>
+      <w:proofErr w:type="spellEnd"/>
+      <w:r>
+        <w:rPr>
+          <w:rFonts w:ascii="Segoe UI" w:hAnsi="Segoe UI" w:cs="Segoe UI"/>
+          <w:color w:val="333333"/>
+        </w:rPr>
+        <w:t xml:space="preserve"> table to your SQL Database. Back in the Azure portal, in the </w:t>
       </w:r>
       <w:r>
         <w:rPr>
@@ -1481,8 +1635,18 @@
           <w:b/>
           <w:color w:val="333333"/>
         </w:rPr>
-        <w:t>Quick Start &gt; Xamarin.Forms</w:t>
-      </w:r>
+        <w:t xml:space="preserve">Quick Start &gt; </w:t>
+      </w:r>
+      <w:proofErr w:type="spellStart"/>
+      <w:r>
+        <w:rPr>
+          <w:rFonts w:ascii="Segoe UI" w:hAnsi="Segoe UI" w:cs="Segoe UI"/>
+          <w:b/>
+          <w:color w:val="333333"/>
+        </w:rPr>
+        <w:t>Xamarin.Forms</w:t>
+      </w:r>
+      <w:proofErr w:type="spellEnd"/>
       <w:r>
         <w:rPr>
           <w:rFonts w:ascii="Segoe UI" w:hAnsi="Segoe UI" w:cs="Segoe UI"/>
@@ -1589,7 +1753,6 @@
           <w:noProof/>
           <w:color w:val="333333"/>
         </w:rPr>
-        <w:lastRenderedPageBreak/>
         <w:drawing>
           <wp:inline distT="0" distB="0" distL="0" distR="0" wp14:anchorId="5F3FF87A" wp14:editId="39FD3AC3">
             <wp:extent cx="3672536" cy="3110110"/>
@@ -1608,7 +1771,7 @@
                     </pic:cNvPicPr>
                   </pic:nvPicPr>
                   <pic:blipFill>
-                    <a:blip r:embed="rId9">
+                    <a:blip r:embed="rId10">
                       <a:extLst>
                         <a:ext uri="{28A0092B-C50C-407E-A947-70E740481C1C}">
                           <a14:useLocalDpi xmlns:a14="http://schemas.microsoft.com/office/drawing/2010/main" val="0"/>
@@ -1659,7 +1822,23 @@
           <w:rFonts w:ascii="Segoe UI" w:hAnsi="Segoe UI" w:cs="Segoe UI"/>
           <w:color w:val="333333"/>
         </w:rPr>
-        <w:t>Check the box “I acknowledge that this will overwrite all site contents”. This will enable the button “Create TodoItem table”.  Click the button and wait until the table is created.</w:t>
+        <w:t xml:space="preserve">Check the box “I acknowledge that this will overwrite all site contents”. This will enable the button “Create </w:t>
+      </w:r>
+      <w:proofErr w:type="spellStart"/>
+      <w:r>
+        <w:rPr>
+          <w:rFonts w:ascii="Segoe UI" w:hAnsi="Segoe UI" w:cs="Segoe UI"/>
+          <w:color w:val="333333"/>
+        </w:rPr>
+        <w:t>TodoItem</w:t>
+      </w:r>
+      <w:proofErr w:type="spellEnd"/>
+      <w:r>
+        <w:rPr>
+          <w:rFonts w:ascii="Segoe UI" w:hAnsi="Segoe UI" w:cs="Segoe UI"/>
+          <w:color w:val="333333"/>
+        </w:rPr>
+        <w:t xml:space="preserve"> table”.  Click the button and wait until the table is created.</w:t>
       </w:r>
     </w:p>
     <w:p>
@@ -1728,12 +1907,21 @@
         </w:rPr>
         <w:t xml:space="preserve">Once you have configured your Mobile App backend, you can either create a new client app or modify an existing app to connect to Azure. In this section, you download a </w:t>
       </w:r>
-      <w:r>
-        <w:rPr>
-          <w:rFonts w:ascii="Segoe UI" w:hAnsi="Segoe UI" w:cs="Segoe UI"/>
-          <w:color w:val="333333"/>
-        </w:rPr>
-        <w:t>Xamarin.Forms app</w:t>
+      <w:proofErr w:type="spellStart"/>
+      <w:r>
+        <w:rPr>
+          <w:rFonts w:ascii="Segoe UI" w:hAnsi="Segoe UI" w:cs="Segoe UI"/>
+          <w:color w:val="333333"/>
+        </w:rPr>
+        <w:t>Xamarin.Forms</w:t>
+      </w:r>
+      <w:proofErr w:type="spellEnd"/>
+      <w:r>
+        <w:rPr>
+          <w:rFonts w:ascii="Segoe UI" w:hAnsi="Segoe UI" w:cs="Segoe UI"/>
+          <w:color w:val="333333"/>
+        </w:rPr>
+        <w:t xml:space="preserve"> app</w:t>
       </w:r>
       <w:r>
         <w:rPr>
@@ -1842,7 +2030,7 @@
                     </pic:cNvPicPr>
                   </pic:nvPicPr>
                   <pic:blipFill>
-                    <a:blip r:embed="rId10">
+                    <a:blip r:embed="rId11">
                       <a:extLst>
                         <a:ext uri="{28A0092B-C50C-407E-A947-70E740481C1C}">
                           <a14:useLocalDpi xmlns:a14="http://schemas.microsoft.com/office/drawing/2010/main" val="0"/>
@@ -1910,7 +2098,23 @@
           <w:rFonts w:ascii="Segoe UI" w:hAnsi="Segoe UI" w:cs="Segoe UI"/>
           <w:color w:val="333333"/>
         </w:rPr>
-        <w:t xml:space="preserve"> project, and then click Set As Startup Project.</w:t>
+        <w:t xml:space="preserve"> project, and then click Set </w:t>
+      </w:r>
+      <w:proofErr w:type="gramStart"/>
+      <w:r>
+        <w:rPr>
+          <w:rFonts w:ascii="Segoe UI" w:hAnsi="Segoe UI" w:cs="Segoe UI"/>
+          <w:color w:val="333333"/>
+        </w:rPr>
+        <w:t>As</w:t>
+      </w:r>
+      <w:proofErr w:type="gramEnd"/>
+      <w:r>
+        <w:rPr>
+          <w:rFonts w:ascii="Segoe UI" w:hAnsi="Segoe UI" w:cs="Segoe UI"/>
+          <w:color w:val="333333"/>
+        </w:rPr>
+        <w:t xml:space="preserve"> Startup Project.</w:t>
       </w:r>
       <w:r>
         <w:rPr>
@@ -2057,14 +2261,46 @@
           <w:rFonts w:ascii="Segoe UI" w:hAnsi="Segoe UI" w:cs="Segoe UI"/>
           <w:color w:val="333333"/>
         </w:rPr>
-        <w:t>, run NuGet package manager and update to the latest version of</w:t>
-      </w:r>
-      <w:r>
-        <w:rPr>
-          <w:rFonts w:ascii="Segoe UI" w:hAnsi="Segoe UI" w:cs="Segoe UI"/>
-          <w:color w:val="333333"/>
-        </w:rPr>
-        <w:t xml:space="preserve"> the Xamarin support packages. </w:t>
+        <w:t xml:space="preserve">, run </w:t>
+      </w:r>
+      <w:proofErr w:type="spellStart"/>
+      <w:r>
+        <w:rPr>
+          <w:rFonts w:ascii="Segoe UI" w:hAnsi="Segoe UI" w:cs="Segoe UI"/>
+          <w:color w:val="333333"/>
+        </w:rPr>
+        <w:t>NuGet</w:t>
+      </w:r>
+      <w:proofErr w:type="spellEnd"/>
+      <w:r>
+        <w:rPr>
+          <w:rFonts w:ascii="Segoe UI" w:hAnsi="Segoe UI" w:cs="Segoe UI"/>
+          <w:color w:val="333333"/>
+        </w:rPr>
+        <w:t xml:space="preserve"> package manager and update to the latest version of</w:t>
+      </w:r>
+      <w:r>
+        <w:rPr>
+          <w:rFonts w:ascii="Segoe UI" w:hAnsi="Segoe UI" w:cs="Segoe UI"/>
+          <w:color w:val="333333"/>
+        </w:rPr>
+        <w:t xml:space="preserve"> the </w:t>
+      </w:r>
+      <w:proofErr w:type="spellStart"/>
+      <w:r>
+        <w:rPr>
+          <w:rFonts w:ascii="Segoe UI" w:hAnsi="Segoe UI" w:cs="Segoe UI"/>
+          <w:color w:val="333333"/>
+        </w:rPr>
+        <w:t>Xamarin</w:t>
+      </w:r>
+      <w:proofErr w:type="spellEnd"/>
+      <w:r>
+        <w:rPr>
+          <w:rFonts w:ascii="Segoe UI" w:hAnsi="Segoe UI" w:cs="Segoe UI"/>
+          <w:color w:val="333333"/>
+        </w:rPr>
+        <w:t xml:space="preserve"> support packages. </w:t>
       </w:r>
     </w:p>
     <w:p>
@@ -2116,8 +2352,18 @@
           <w:rFonts w:ascii="Segoe UI" w:hAnsi="Segoe UI" w:cs="Segoe UI"/>
           <w:color w:val="333333"/>
         </w:rPr>
-        <w:t>Insert a TodoItem</w:t>
-      </w:r>
+        <w:t xml:space="preserve">Insert a </w:t>
+      </w:r>
+      <w:proofErr w:type="spellStart"/>
+      <w:r>
+        <w:rPr>
+          <w:rStyle w:val="Strong"/>
+          <w:rFonts w:ascii="Segoe UI" w:hAnsi="Segoe UI" w:cs="Segoe UI"/>
+          <w:color w:val="333333"/>
+        </w:rPr>
+        <w:t>TodoItem</w:t>
+      </w:r>
+      <w:proofErr w:type="spellEnd"/>
       <w:r>
         <w:rPr>
           <w:rFonts w:ascii="Segoe UI" w:hAnsi="Segoe UI" w:cs="Segoe UI"/>
@@ -2161,7 +2407,23 @@
           <w:color w:val="333333"/>
         </w:rPr>
         <w:lastRenderedPageBreak/>
-        <w:t>Your item is added to the list (and your Azure SQL Database) and the list updated.  This happens via a POST request to the new mobile app backend hosted in Azure. Data from the request is inserted into the TodoItem table. Items stored in the table are returned by the mobile app backend, and the data is displayed in the list.</w:t>
+        <w:t xml:space="preserve">Your item is added to the list (and your Azure SQL Database) and the list updated.  This happens via a POST request to the new mobile app backend hosted in Azure. Data from the request is inserted into the </w:t>
+      </w:r>
+      <w:proofErr w:type="spellStart"/>
+      <w:r>
+        <w:rPr>
+          <w:rFonts w:ascii="Segoe UI" w:hAnsi="Segoe UI" w:cs="Segoe UI"/>
+          <w:color w:val="333333"/>
+        </w:rPr>
+        <w:t>TodoItem</w:t>
+      </w:r>
+      <w:proofErr w:type="spellEnd"/>
+      <w:r>
+        <w:rPr>
+          <w:rFonts w:ascii="Segoe UI" w:hAnsi="Segoe UI" w:cs="Segoe UI"/>
+          <w:color w:val="333333"/>
+        </w:rPr>
+        <w:t xml:space="preserve"> table. Items stored in the table are returned by the mobile app backend, and the data is displayed in the list.</w:t>
       </w:r>
     </w:p>
     <w:p>
@@ -2196,7 +2458,7 @@
                     </pic:cNvPicPr>
                   </pic:nvPicPr>
                   <pic:blipFill>
-                    <a:blip r:embed="rId11" cstate="print">
+                    <a:blip r:embed="rId12" cstate="print">
                       <a:extLst>
                         <a:ext uri="{28A0092B-C50C-407E-A947-70E740481C1C}">
                           <a14:useLocalDpi xmlns:a14="http://schemas.microsoft.com/office/drawing/2010/main" val="0"/>
@@ -2318,7 +2580,21 @@
         <w:rPr>
           <w:rFonts w:cs="Segoe UI"/>
         </w:rPr>
-        <w:t>Download C# server-side and Xamarin.Forms solutions</w:t>
+        <w:t xml:space="preserve">Download C# server-side and </w:t>
+      </w:r>
+      <w:proofErr w:type="spellStart"/>
+      <w:r>
+        <w:rPr>
+          <w:rFonts w:cs="Segoe UI"/>
+        </w:rPr>
+        <w:t>Xamarin.Forms</w:t>
+      </w:r>
+      <w:proofErr w:type="spellEnd"/>
+      <w:r>
+        <w:rPr>
+          <w:rFonts w:cs="Segoe UI"/>
+        </w:rPr>
+        <w:t xml:space="preserve"> solutions</w:t>
       </w:r>
     </w:p>
     <w:p>
@@ -2354,7 +2630,21 @@
         <w:rPr>
           <w:rFonts w:cs="Segoe UI"/>
         </w:rPr>
-        <w:t xml:space="preserve">Compile and run the Xamarin.Forms app </w:t>
+        <w:t xml:space="preserve">Compile and run the </w:t>
+      </w:r>
+      <w:proofErr w:type="spellStart"/>
+      <w:r>
+        <w:rPr>
+          <w:rFonts w:cs="Segoe UI"/>
+        </w:rPr>
+        <w:t>Xamarin.Forms</w:t>
+      </w:r>
+      <w:proofErr w:type="spellEnd"/>
+      <w:r>
+        <w:rPr>
+          <w:rFonts w:cs="Segoe UI"/>
+        </w:rPr>
+        <w:t xml:space="preserve"> app </w:t>
       </w:r>
     </w:p>
     <w:p>
@@ -2400,14 +2690,32 @@
           <w:color w:val="3262B3"/>
         </w:rPr>
       </w:pPr>
-      <w:hyperlink r:id="rId12" w:history="1">
+      <w:hyperlink r:id="rId13" w:history="1">
         <w:r>
           <w:rPr>
             <w:rStyle w:val="Hyperlink"/>
             <w:rFonts w:cs="Segoe UI"/>
             <w:color w:val="3262B3"/>
           </w:rPr>
-          <w:t>Create a Xamarin.Forms app Using Azure</w:t>
+          <w:t xml:space="preserve">Create a </w:t>
+        </w:r>
+        <w:proofErr w:type="spellStart"/>
+        <w:r>
+          <w:rPr>
+            <w:rStyle w:val="Hyperlink"/>
+            <w:rFonts w:cs="Segoe UI"/>
+            <w:color w:val="3262B3"/>
+          </w:rPr>
+          <w:t>Xamarin.Forms</w:t>
+        </w:r>
+        <w:proofErr w:type="spellEnd"/>
+        <w:r>
+          <w:rPr>
+            <w:rStyle w:val="Hyperlink"/>
+            <w:rFonts w:cs="Segoe UI"/>
+            <w:color w:val="3262B3"/>
+          </w:rPr>
+          <w:t xml:space="preserve"> app Using Azure</w:t>
         </w:r>
       </w:hyperlink>
     </w:p>
@@ -2423,7 +2731,7 @@
           <w:color w:val="3262B3"/>
         </w:rPr>
       </w:pPr>
-      <w:hyperlink r:id="rId13" w:history="1">
+      <w:hyperlink r:id="rId14" w:history="1">
         <w:r>
           <w:rPr>
             <w:rStyle w:val="Hyperlink"/>
@@ -2446,7 +2754,7 @@
           <w:color w:val="3262B3"/>
         </w:rPr>
       </w:pPr>
-      <w:hyperlink r:id="rId14" w:anchor="publish-server-project" w:history="1">
+      <w:hyperlink r:id="rId15" w:anchor="publish-server-project" w:history="1">
         <w:r>
           <w:rPr>
             <w:rStyle w:val="Hyperlink"/>
@@ -3989,7 +4297,7 @@
       </w:pPr>
     </w:pPrDefault>
   </w:docDefaults>
-  <w:latentStyles w:defLockedState="0" w:defUIPriority="99" w:defSemiHidden="0" w:defUnhideWhenUsed="0" w:defQFormat="0" w:count="382">
+  <w:latentStyles w:defLockedState="0" w:defUIPriority="99" w:defSemiHidden="0" w:defUnhideWhenUsed="0" w:defQFormat="0" w:count="380">
     <w:lsdException w:name="Normal" w:uiPriority="0" w:qFormat="1"/>
     <w:lsdException w:name="heading 1" w:uiPriority="9" w:qFormat="1"/>
     <w:lsdException w:name="heading 2" w:semiHidden="1" w:uiPriority="9" w:unhideWhenUsed="1" w:qFormat="1"/>
@@ -4352,8 +4660,6 @@
     <w:lsdException w:name="List Table 5 Dark Accent 6" w:uiPriority="50"/>
     <w:lsdException w:name="List Table 6 Colorful Accent 6" w:uiPriority="51"/>
     <w:lsdException w:name="List Table 7 Colorful Accent 6" w:uiPriority="52"/>
-    <w:lsdException w:name="Mention" w:semiHidden="1" w:unhideWhenUsed="1"/>
-    <w:lsdException w:name="Smart Hyperlink" w:semiHidden="1" w:unhideWhenUsed="1"/>
   </w:latentStyles>
   <w:style w:type="paragraph" w:default="1" w:styleId="Normal">
     <w:name w:val="Normal"/>

</xml_diff>